<commit_message>
added pics+links to report
</commit_message>
<xml_diff>
--- a/HW5/targil5.docx
+++ b/HW5/targil5.docx
@@ -1042,64 +1042,18 @@
           <w:rtl/>
           <w:lang w:val="en-US"/>
         </w:rPr>
-        <w:t xml:space="preserve"> לסרטון של תוצאות הרצה</w:t>
-      </w:r>
-      <w:r>
-        <w:rPr>
-          <w:rFonts w:ascii="David" w:hAnsi="David" w:cs="David" w:hint="cs"/>
-          <w:sz w:val="32"/>
-          <w:szCs w:val="32"/>
-          <w:rtl/>
-          <w:lang w:val="en-US"/>
-        </w:rPr>
-        <w:t xml:space="preserve"> של החלק הראשון.</w:t>
-      </w:r>
-    </w:p>
-    <w:p>
-      <w:pPr>
-        <w:bidi/>
-        <w:spacing w:line="360" w:lineRule="auto"/>
-        <w:rPr>
-          <w:rFonts w:ascii="David" w:hAnsi="David" w:cs="David"/>
-          <w:sz w:val="32"/>
-          <w:szCs w:val="32"/>
-          <w:lang w:val="en-US"/>
-        </w:rPr>
-      </w:pPr>
-      <w:hyperlink r:id="rId10" w:history="1">
-        <w:r>
-          <w:rPr>
-            <w:rStyle w:val="Hyperlink"/>
-            <w:rFonts w:ascii="David" w:hAnsi="David" w:cs="David" w:hint="cs"/>
-            <w:sz w:val="32"/>
-            <w:szCs w:val="32"/>
-            <w:rtl/>
-            <w:lang w:val="en-US"/>
-          </w:rPr>
-          <w:t>קישור</w:t>
-        </w:r>
-      </w:hyperlink>
-      <w:r>
-        <w:rPr>
-          <w:rFonts w:ascii="David" w:hAnsi="David" w:cs="David" w:hint="cs"/>
-          <w:sz w:val="32"/>
-          <w:szCs w:val="32"/>
-          <w:rtl/>
-          <w:lang w:val="en-US"/>
-        </w:rPr>
-        <w:t xml:space="preserve"> לסרטון של תוצאות הרצה של החלק השני על סרטון שהעלנו מהדרייב שלנו.</w:t>
-      </w:r>
-    </w:p>
-    <w:p>
-      <w:pPr>
-        <w:rPr>
-          <w:rFonts w:ascii="David" w:hAnsi="David" w:cs="David"/>
-          <w:sz w:val="32"/>
-          <w:szCs w:val="32"/>
-          <w:rtl/>
-          <w:lang w:val="en-US"/>
-        </w:rPr>
-      </w:pPr>
+        <w:t xml:space="preserve"> </w:t>
+      </w:r>
+      <w:r>
+        <w:rPr>
+          <w:rFonts w:ascii="David" w:hAnsi="David" w:cs="David"/>
+          <w:sz w:val="32"/>
+          <w:szCs w:val="32"/>
+          <w:rtl/>
+          <w:lang w:val="en-US"/>
+        </w:rPr>
+        <w:t>לסרטון של תוצאות הרצה.</w:t>
+      </w:r>
       <w:r>
         <w:rPr>
           <w:rFonts w:ascii="David" w:hAnsi="David" w:cs="David"/>
@@ -1137,20 +1091,258 @@
     </w:p>
     <w:p>
       <w:pPr>
-        <w:bidi/>
         <w:spacing w:line="360" w:lineRule="auto"/>
-        <w:rPr>
-          <w:rFonts w:ascii="David" w:hAnsi="David" w:cs="David"/>
-          <w:sz w:val="32"/>
-          <w:szCs w:val="32"/>
-          <w:rtl/>
-          <w:lang w:val="en-US"/>
-        </w:rPr>
-      </w:pPr>
+        <w:jc w:val="right"/>
+        <w:rPr>
+          <w:rFonts w:ascii="David" w:hAnsi="David" w:cs="David"/>
+          <w:sz w:val="32"/>
+          <w:szCs w:val="32"/>
+          <w:rtl/>
+          <w:lang w:val="en-US"/>
+        </w:rPr>
+      </w:pPr>
+      <w:r>
+        <w:rPr>
+          <w:rFonts w:ascii="David" w:hAnsi="David" w:cs="David"/>
+          <w:noProof/>
+          <w:sz w:val="32"/>
+          <w:szCs w:val="32"/>
+          <w:lang w:val="en-US"/>
+        </w:rPr>
+        <w:drawing>
+          <wp:inline distT="0" distB="0" distL="0" distR="0" wp14:anchorId="61B953F3" wp14:editId="0FBD6148">
+            <wp:extent cx="3960000" cy="1884706"/>
+            <wp:effectExtent l="0" t="0" r="2540" b="0"/>
+            <wp:docPr id="4" name="Picture 4" descr="A close up of a flower&#10;&#10;Description automatically generated with medium confidence"/>
+            <wp:cNvGraphicFramePr>
+              <a:graphicFrameLocks xmlns:a="http://schemas.openxmlformats.org/drawingml/2006/main" noChangeAspect="1"/>
+            </wp:cNvGraphicFramePr>
+            <a:graphic xmlns:a="http://schemas.openxmlformats.org/drawingml/2006/main">
+              <a:graphicData uri="http://schemas.openxmlformats.org/drawingml/2006/picture">
+                <pic:pic xmlns:pic="http://schemas.openxmlformats.org/drawingml/2006/picture">
+                  <pic:nvPicPr>
+                    <pic:cNvPr id="4" name="Picture 4" descr="A close up of a flower&#10;&#10;Description automatically generated with medium confidence"/>
+                    <pic:cNvPicPr/>
+                  </pic:nvPicPr>
+                  <pic:blipFill>
+                    <a:blip r:embed="rId10" cstate="print">
+                      <a:extLst>
+                        <a:ext uri="{28A0092B-C50C-407E-A947-70E740481C1C}">
+                          <a14:useLocalDpi xmlns:a14="http://schemas.microsoft.com/office/drawing/2010/main" val="0"/>
+                        </a:ext>
+                      </a:extLst>
+                    </a:blip>
+                    <a:stretch>
+                      <a:fillRect/>
+                    </a:stretch>
+                  </pic:blipFill>
+                  <pic:spPr>
+                    <a:xfrm>
+                      <a:off x="0" y="0"/>
+                      <a:ext cx="3960000" cy="1884706"/>
+                    </a:xfrm>
+                    <a:prstGeom prst="rect">
+                      <a:avLst/>
+                    </a:prstGeom>
+                  </pic:spPr>
+                </pic:pic>
+              </a:graphicData>
+            </a:graphic>
+          </wp:inline>
+        </w:drawing>
+      </w:r>
+    </w:p>
+    <w:p>
+      <w:pPr>
+        <w:spacing w:line="360" w:lineRule="auto"/>
+        <w:jc w:val="right"/>
+        <w:rPr>
+          <w:rFonts w:ascii="David" w:hAnsi="David" w:cs="David"/>
+          <w:sz w:val="32"/>
+          <w:szCs w:val="32"/>
+          <w:rtl/>
+          <w:lang w:val="en-US"/>
+        </w:rPr>
+      </w:pPr>
+      <w:r>
+        <w:rPr>
+          <w:rFonts w:ascii="David" w:hAnsi="David" w:cs="David"/>
+          <w:noProof/>
+          <w:sz w:val="32"/>
+          <w:szCs w:val="32"/>
+          <w:lang w:val="en-US"/>
+        </w:rPr>
+        <w:drawing>
+          <wp:inline distT="0" distB="0" distL="0" distR="0" wp14:anchorId="24A16741" wp14:editId="51FA7EAF">
+            <wp:extent cx="3960000" cy="1869120"/>
+            <wp:effectExtent l="0" t="0" r="2540" b="0"/>
+            <wp:docPr id="7" name="Picture 7" descr="A picture containing text, person, outdoor&#10;&#10;Description automatically generated"/>
+            <wp:cNvGraphicFramePr>
+              <a:graphicFrameLocks xmlns:a="http://schemas.openxmlformats.org/drawingml/2006/main" noChangeAspect="1"/>
+            </wp:cNvGraphicFramePr>
+            <a:graphic xmlns:a="http://schemas.openxmlformats.org/drawingml/2006/main">
+              <a:graphicData uri="http://schemas.openxmlformats.org/drawingml/2006/picture">
+                <pic:pic xmlns:pic="http://schemas.openxmlformats.org/drawingml/2006/picture">
+                  <pic:nvPicPr>
+                    <pic:cNvPr id="7" name="Picture 7" descr="A picture containing text, person, outdoor&#10;&#10;Description automatically generated"/>
+                    <pic:cNvPicPr/>
+                  </pic:nvPicPr>
+                  <pic:blipFill>
+                    <a:blip r:embed="rId11" cstate="print">
+                      <a:extLst>
+                        <a:ext uri="{28A0092B-C50C-407E-A947-70E740481C1C}">
+                          <a14:useLocalDpi xmlns:a14="http://schemas.microsoft.com/office/drawing/2010/main" val="0"/>
+                        </a:ext>
+                      </a:extLst>
+                    </a:blip>
+                    <a:stretch>
+                      <a:fillRect/>
+                    </a:stretch>
+                  </pic:blipFill>
+                  <pic:spPr>
+                    <a:xfrm>
+                      <a:off x="0" y="0"/>
+                      <a:ext cx="3960000" cy="1869120"/>
+                    </a:xfrm>
+                    <a:prstGeom prst="rect">
+                      <a:avLst/>
+                    </a:prstGeom>
+                  </pic:spPr>
+                </pic:pic>
+              </a:graphicData>
+            </a:graphic>
+          </wp:inline>
+        </w:drawing>
+      </w:r>
+    </w:p>
+    <w:p>
+      <w:pPr>
+        <w:spacing w:line="360" w:lineRule="auto"/>
+        <w:jc w:val="right"/>
+        <w:rPr>
+          <w:rFonts w:ascii="David" w:hAnsi="David" w:cs="David"/>
+          <w:sz w:val="32"/>
+          <w:szCs w:val="32"/>
+          <w:rtl/>
+          <w:lang w:val="en-US"/>
+        </w:rPr>
+      </w:pPr>
+      <w:r>
+        <w:rPr>
+          <w:rFonts w:ascii="David" w:hAnsi="David" w:cs="David"/>
+          <w:noProof/>
+          <w:sz w:val="32"/>
+          <w:szCs w:val="32"/>
+          <w:lang w:val="en-US"/>
+        </w:rPr>
+        <w:drawing>
+          <wp:inline distT="0" distB="0" distL="0" distR="0" wp14:anchorId="6A349874" wp14:editId="61232997">
+            <wp:extent cx="3960000" cy="1848700"/>
+            <wp:effectExtent l="0" t="0" r="2540" b="5715"/>
+            <wp:docPr id="8" name="Picture 8" descr="A picture containing text, mammal, staring&#10;&#10;Description automatically generated"/>
+            <wp:cNvGraphicFramePr>
+              <a:graphicFrameLocks xmlns:a="http://schemas.openxmlformats.org/drawingml/2006/main" noChangeAspect="1"/>
+            </wp:cNvGraphicFramePr>
+            <a:graphic xmlns:a="http://schemas.openxmlformats.org/drawingml/2006/main">
+              <a:graphicData uri="http://schemas.openxmlformats.org/drawingml/2006/picture">
+                <pic:pic xmlns:pic="http://schemas.openxmlformats.org/drawingml/2006/picture">
+                  <pic:nvPicPr>
+                    <pic:cNvPr id="8" name="Picture 8" descr="A picture containing text, mammal, staring&#10;&#10;Description automatically generated"/>
+                    <pic:cNvPicPr/>
+                  </pic:nvPicPr>
+                  <pic:blipFill>
+                    <a:blip r:embed="rId12" cstate="print">
+                      <a:extLst>
+                        <a:ext uri="{28A0092B-C50C-407E-A947-70E740481C1C}">
+                          <a14:useLocalDpi xmlns:a14="http://schemas.microsoft.com/office/drawing/2010/main" val="0"/>
+                        </a:ext>
+                      </a:extLst>
+                    </a:blip>
+                    <a:stretch>
+                      <a:fillRect/>
+                    </a:stretch>
+                  </pic:blipFill>
+                  <pic:spPr>
+                    <a:xfrm>
+                      <a:off x="0" y="0"/>
+                      <a:ext cx="3960000" cy="1848700"/>
+                    </a:xfrm>
+                    <a:prstGeom prst="rect">
+                      <a:avLst/>
+                    </a:prstGeom>
+                  </pic:spPr>
+                </pic:pic>
+              </a:graphicData>
+            </a:graphic>
+          </wp:inline>
+        </w:drawing>
+      </w:r>
+    </w:p>
+    <w:p>
+      <w:pPr>
+        <w:spacing w:line="360" w:lineRule="auto"/>
+        <w:jc w:val="right"/>
+        <w:rPr>
+          <w:rFonts w:ascii="David" w:hAnsi="David" w:cs="David"/>
+          <w:sz w:val="32"/>
+          <w:szCs w:val="32"/>
+          <w:lang w:val="en-US"/>
+        </w:rPr>
+      </w:pPr>
+      <w:r>
+        <w:rPr>
+          <w:rFonts w:ascii="David" w:hAnsi="David" w:cs="David"/>
+          <w:noProof/>
+          <w:sz w:val="32"/>
+          <w:szCs w:val="32"/>
+          <w:lang w:val="en-US"/>
+        </w:rPr>
+        <w:drawing>
+          <wp:inline distT="0" distB="0" distL="0" distR="0" wp14:anchorId="25E94AAD" wp14:editId="5D27C8F7">
+            <wp:extent cx="3960000" cy="1829292"/>
+            <wp:effectExtent l="0" t="0" r="2540" b="0"/>
+            <wp:docPr id="9" name="Picture 9" descr="A picture containing chart&#10;&#10;Description automatically generated"/>
+            <wp:cNvGraphicFramePr>
+              <a:graphicFrameLocks xmlns:a="http://schemas.openxmlformats.org/drawingml/2006/main" noChangeAspect="1"/>
+            </wp:cNvGraphicFramePr>
+            <a:graphic xmlns:a="http://schemas.openxmlformats.org/drawingml/2006/main">
+              <a:graphicData uri="http://schemas.openxmlformats.org/drawingml/2006/picture">
+                <pic:pic xmlns:pic="http://schemas.openxmlformats.org/drawingml/2006/picture">
+                  <pic:nvPicPr>
+                    <pic:cNvPr id="9" name="Picture 9" descr="A picture containing chart&#10;&#10;Description automatically generated"/>
+                    <pic:cNvPicPr/>
+                  </pic:nvPicPr>
+                  <pic:blipFill>
+                    <a:blip r:embed="rId13" cstate="print">
+                      <a:extLst>
+                        <a:ext uri="{28A0092B-C50C-407E-A947-70E740481C1C}">
+                          <a14:useLocalDpi xmlns:a14="http://schemas.microsoft.com/office/drawing/2010/main" val="0"/>
+                        </a:ext>
+                      </a:extLst>
+                    </a:blip>
+                    <a:stretch>
+                      <a:fillRect/>
+                    </a:stretch>
+                  </pic:blipFill>
+                  <pic:spPr>
+                    <a:xfrm>
+                      <a:off x="0" y="0"/>
+                      <a:ext cx="3960000" cy="1829292"/>
+                    </a:xfrm>
+                    <a:prstGeom prst="rect">
+                      <a:avLst/>
+                    </a:prstGeom>
+                  </pic:spPr>
+                </pic:pic>
+              </a:graphicData>
+            </a:graphic>
+          </wp:inline>
+        </w:drawing>
+      </w:r>
     </w:p>
     <w:sectPr>
-      <w:footerReference w:type="even" r:id="rId11"/>
-      <w:footerReference w:type="default" r:id="rId12"/>
+      <w:footerReference w:type="even" r:id="rId14"/>
+      <w:footerReference w:type="default" r:id="rId15"/>
       <w:pgSz w:w="12240" w:h="15840"/>
       <w:pgMar w:top="1440" w:right="1440" w:bottom="1440" w:left="1440" w:header="708" w:footer="708" w:gutter="0"/>
       <w:cols w:space="708"/>

</xml_diff>